<commit_message>
se mejoró el ejemplo
</commit_message>
<xml_diff>
--- a/pdf/Cheat sheet.docx
+++ b/pdf/Cheat sheet.docx
@@ -47,15 +47,19 @@
       <w:tblPr>
         <w:tblStyle w:val="Tablaconcuadrcula"/>
         <w:tblW w:w="0" w:type="auto"/>
+        <w:jc w:val="center"/>
         <w:tblLook w:val="04A0" w:firstRow="1" w:lastRow="0" w:firstColumn="1" w:lastColumn="0" w:noHBand="0" w:noVBand="1"/>
       </w:tblPr>
       <w:tblGrid>
-        <w:gridCol w:w="1716"/>
+        <w:gridCol w:w="1715"/>
         <w:gridCol w:w="7698"/>
-        <w:gridCol w:w="1549"/>
-        <w:gridCol w:w="3427"/>
+        <w:gridCol w:w="1547"/>
+        <w:gridCol w:w="3430"/>
       </w:tblGrid>
       <w:tr>
+        <w:trPr>
+          <w:jc w:val="center"/>
+        </w:trPr>
         <w:tc>
           <w:tcPr>
             <w:tcW w:w="2207" w:type="dxa"/>
@@ -180,6 +184,9 @@
         </w:tc>
       </w:tr>
       <w:tr>
+        <w:trPr>
+          <w:jc w:val="center"/>
+        </w:trPr>
         <w:tc>
           <w:tcPr>
             <w:tcW w:w="2207" w:type="dxa"/>
@@ -373,6 +380,9 @@
         </w:tc>
       </w:tr>
       <w:tr>
+        <w:trPr>
+          <w:jc w:val="center"/>
+        </w:trPr>
         <w:tc>
           <w:tcPr>
             <w:tcW w:w="2207" w:type="dxa"/>
@@ -539,16 +549,19 @@
                   <v:path o:extrusionok="f" gradientshapeok="t" o:connecttype="rect"/>
                   <o:lock v:ext="edit" aspectratio="t"/>
                 </v:shapetype>
-                <v:shape id="_x0000_i1632" type="#_x0000_t75" style="width:160.6pt;height:38.2pt" o:ole="">
+                <v:shape id="_x0000_i1025" type="#_x0000_t75" style="width:159.45pt;height:36pt" o:ole="">
                   <v:imagedata r:id="rId8" o:title=""/>
                 </v:shape>
-                <o:OLEObject Type="Embed" ProgID="PBrush" ShapeID="_x0000_i1632" DrawAspect="Content" ObjectID="_1655627589" r:id="rId9"/>
+                <o:OLEObject Type="Embed" ProgID="PBrush" ShapeID="_x0000_i1025" DrawAspect="Content" ObjectID="_1655650805" r:id="rId9"/>
               </w:object>
             </w:r>
           </w:p>
         </w:tc>
       </w:tr>
       <w:tr>
+        <w:trPr>
+          <w:jc w:val="center"/>
+        </w:trPr>
         <w:tc>
           <w:tcPr>
             <w:tcW w:w="2207" w:type="dxa"/>
@@ -742,6 +755,9 @@
         </w:tc>
       </w:tr>
       <w:tr>
+        <w:trPr>
+          <w:jc w:val="center"/>
+        </w:trPr>
         <w:tc>
           <w:tcPr>
             <w:tcW w:w="2207" w:type="dxa"/>
@@ -904,16 +920,19 @@
                 <w:szCs w:val="40"/>
               </w:rPr>
               <w:object w:dxaOrig="2410" w:dyaOrig="750">
-                <v:shape id="_x0000_i1620" type="#_x0000_t75" style="width:110.2pt;height:34.35pt" o:ole="">
+                <v:shape id="_x0000_i1026" type="#_x0000_t75" style="width:108pt;height:36pt" o:ole="">
                   <v:imagedata r:id="rId12" o:title=""/>
                 </v:shape>
-                <o:OLEObject Type="Embed" ProgID="PBrush" ShapeID="_x0000_i1620" DrawAspect="Content" ObjectID="_1655627590" r:id="rId13"/>
+                <o:OLEObject Type="Embed" ProgID="PBrush" ShapeID="_x0000_i1026" DrawAspect="Content" ObjectID="_1655650806" r:id="rId13"/>
               </w:object>
             </w:r>
           </w:p>
         </w:tc>
       </w:tr>
       <w:tr>
+        <w:trPr>
+          <w:jc w:val="center"/>
+        </w:trPr>
         <w:tc>
           <w:tcPr>
             <w:tcW w:w="2207" w:type="dxa"/>
@@ -1067,16 +1086,19 @@
                 <w:szCs w:val="40"/>
               </w:rPr>
               <w:object w:dxaOrig="1070" w:dyaOrig="660">
-                <v:shape id="_x0000_i1621" type="#_x0000_t75" style="width:53.15pt;height:32.1pt" o:ole="">
+                <v:shape id="_x0000_i1027" type="#_x0000_t75" style="width:51.45pt;height:30.85pt" o:ole="">
                   <v:imagedata r:id="rId15" o:title=""/>
                 </v:shape>
-                <o:OLEObject Type="Embed" ProgID="PBrush" ShapeID="_x0000_i1621" DrawAspect="Content" ObjectID="_1655627591" r:id="rId16"/>
+                <o:OLEObject Type="Embed" ProgID="PBrush" ShapeID="_x0000_i1027" DrawAspect="Content" ObjectID="_1655650807" r:id="rId16"/>
               </w:object>
             </w:r>
           </w:p>
         </w:tc>
       </w:tr>
       <w:tr>
+        <w:trPr>
+          <w:jc w:val="center"/>
+        </w:trPr>
         <w:tc>
           <w:tcPr>
             <w:tcW w:w="2207" w:type="dxa"/>
@@ -1239,10 +1261,10 @@
                 <w:szCs w:val="40"/>
               </w:rPr>
               <w:object w:dxaOrig="980" w:dyaOrig="720">
-                <v:shape id="_x0000_i1622" type="#_x0000_t75" style="width:47.1pt;height:33.25pt" o:ole="">
+                <v:shape id="_x0000_i1028" type="#_x0000_t75" style="width:46.3pt;height:30.85pt" o:ole="">
                   <v:imagedata r:id="rId18" o:title=""/>
                 </v:shape>
-                <o:OLEObject Type="Embed" ProgID="PBrush" ShapeID="_x0000_i1622" DrawAspect="Content" ObjectID="_1655627592" r:id="rId19"/>
+                <o:OLEObject Type="Embed" ProgID="PBrush" ShapeID="_x0000_i1028" DrawAspect="Content" ObjectID="_1655650808" r:id="rId19"/>
               </w:object>
             </w:r>
           </w:p>
@@ -1259,6 +1281,9 @@
     <w:p/>
     <w:p/>
     <w:p>
+      <w:pPr>
+        <w:jc w:val="center"/>
+      </w:pPr>
       <w:r>
         <w:rPr>
           <w:noProof/>
@@ -1310,6 +1335,9 @@
     <w:p/>
     <w:p/>
     <w:p>
+      <w:pPr>
+        <w:jc w:val="center"/>
+      </w:pPr>
       <w:r>
         <w:rPr>
           <w:noProof/>
@@ -1400,12 +1428,13 @@
       <w:r>
         <w:br w:type="page"/>
       </w:r>
-      <w:bookmarkStart w:id="0" w:name="_GoBack"/>
-      <w:bookmarkEnd w:id="0"/>
     </w:p>
     <w:p/>
     <w:p/>
     <w:p>
+      <w:pPr>
+        <w:jc w:val="center"/>
+      </w:pPr>
       <w:r>
         <w:rPr>
           <w:noProof/>
@@ -1469,6 +1498,9 @@
     <w:p/>
     <w:p/>
     <w:p>
+      <w:pPr>
+        <w:jc w:val="center"/>
+      </w:pPr>
       <w:r>
         <w:rPr>
           <w:noProof/>
@@ -1520,6 +1552,10 @@
     <w:p/>
     <w:p/>
     <w:p>
+      <w:pPr>
+        <w:jc w:val="center"/>
+      </w:pPr>
+      <w:bookmarkStart w:id="0" w:name="_GoBack"/>
       <w:r>
         <w:rPr>
           <w:noProof/>
@@ -1560,6 +1596,7 @@
           </wp:inline>
         </w:drawing>
       </w:r>
+      <w:bookmarkEnd w:id="0"/>
     </w:p>
     <w:sectPr>
       <w:pgSz w:w="15840" w:h="12240" w:orient="landscape"/>
@@ -1694,6 +1731,7 @@
     <w:lsdException w:name="HTML Sample" w:semiHidden="1" w:unhideWhenUsed="1"/>
     <w:lsdException w:name="HTML Typewriter" w:semiHidden="1" w:unhideWhenUsed="1"/>
     <w:lsdException w:name="HTML Variable" w:semiHidden="1" w:unhideWhenUsed="1"/>
+    <w:lsdException w:name="Normal Table" w:semiHidden="1" w:unhideWhenUsed="1"/>
     <w:lsdException w:name="annotation subject" w:semiHidden="1" w:unhideWhenUsed="1"/>
     <w:lsdException w:name="No List" w:semiHidden="1" w:unhideWhenUsed="1"/>
     <w:lsdException w:name="Outline List 1" w:semiHidden="1" w:unhideWhenUsed="1"/>
@@ -1739,9 +1777,11 @@
     <w:lsdException w:name="Table Subtle 1" w:semiHidden="1" w:unhideWhenUsed="1"/>
     <w:lsdException w:name="Table Subtle 2" w:semiHidden="1" w:unhideWhenUsed="1"/>
     <w:lsdException w:name="Table Web 1" w:semiHidden="1" w:unhideWhenUsed="1"/>
+    <w:lsdException w:name="Table Web 2" w:semiHidden="1" w:unhideWhenUsed="1"/>
     <w:lsdException w:name="Table Web 3" w:semiHidden="1" w:unhideWhenUsed="1"/>
     <w:lsdException w:name="Balloon Text" w:semiHidden="1" w:unhideWhenUsed="1"/>
     <w:lsdException w:name="Table Grid" w:uiPriority="39"/>
+    <w:lsdException w:name="Table Theme" w:semiHidden="1" w:unhideWhenUsed="1"/>
     <w:lsdException w:name="Placeholder Text" w:semiHidden="1"/>
     <w:lsdException w:name="No Spacing" w:uiPriority="1" w:qFormat="1"/>
     <w:lsdException w:name="Light Shading" w:uiPriority="60"/>

</xml_diff>